<commit_message>
MOre edits to branch problem 3
</commit_message>
<xml_diff>
--- a/Systems Hw 4 Questions .docx
+++ b/Systems Hw 4 Questions .docx
@@ -159,30 +159,16 @@
       <w:pPr>
         <w:pStyle w:val="ListParagraph"/>
       </w:pPr>
-      <w:bookmarkStart w:id="0" w:name="_GoBack"/>
-      <w:bookmarkEnd w:id="0"/>
       <w:r>
-        <w:t xml:space="preserve">The best value for block width was always </w:t>
-      </w:r>
-      <w:r>
-        <w:t>64</w:t>
-      </w:r>
-      <w:r>
-        <w:t xml:space="preserve">. The lower value was </w:t>
+        <w:t xml:space="preserve">The best value for block width was always 64. The lower value was </w:t>
       </w:r>
       <w:proofErr w:type="gramStart"/>
       <w:r>
-        <w:t xml:space="preserve">32, </w:t>
-      </w:r>
-      <w:r>
-        <w:t xml:space="preserve"> the</w:t>
+        <w:t>32,  the</w:t>
       </w:r>
       <w:proofErr w:type="gramEnd"/>
       <w:r>
-        <w:t xml:space="preserve"> higher value was </w:t>
-      </w:r>
-      <w:r>
-        <w:t xml:space="preserve">128. </w:t>
+        <w:t xml:space="preserve"> higher value was 128. </w:t>
       </w:r>
       <w:r>
         <w:br/>
@@ -1297,6 +1283,20 @@
       <w:pPr>
         <w:pStyle w:val="ListParagraph"/>
       </w:pPr>
+    </w:p>
+    <w:p>
+      <w:pPr>
+        <w:pStyle w:val="ListParagraph"/>
+        <w:numPr>
+          <w:ilvl w:val="0"/>
+          <w:numId w:val="1"/>
+        </w:numPr>
+      </w:pPr>
+      <w:bookmarkStart w:id="0" w:name="_GoBack"/>
+      <w:bookmarkEnd w:id="0"/>
+      <w:r>
+        <w:t>https://github.com/JHobbie/cs392hw4test/commits/master</w:t>
+      </w:r>
     </w:p>
     <w:sectPr>
       <w:pgSz w:w="12240" w:h="15840"/>

</xml_diff>

<commit_message>
Update Systems Hw 4 Questions .docx
</commit_message>
<xml_diff>
--- a/Systems Hw 4 Questions .docx
+++ b/Systems Hw 4 Questions .docx
@@ -159,30 +159,16 @@
       <w:pPr>
         <w:pStyle w:val="ListParagraph"/>
       </w:pPr>
-      <w:bookmarkStart w:id="0" w:name="_GoBack"/>
-      <w:bookmarkEnd w:id="0"/>
       <w:r>
-        <w:t xml:space="preserve">The best value for block width was always </w:t>
-      </w:r>
-      <w:r>
-        <w:t>64</w:t>
-      </w:r>
-      <w:r>
-        <w:t xml:space="preserve">. The lower value was </w:t>
+        <w:t xml:space="preserve">The best value for block width was always 64. The lower value was </w:t>
       </w:r>
       <w:proofErr w:type="gramStart"/>
       <w:r>
-        <w:t xml:space="preserve">32, </w:t>
-      </w:r>
-      <w:r>
-        <w:t xml:space="preserve"> the</w:t>
+        <w:t>32,  the</w:t>
       </w:r>
       <w:proofErr w:type="gramEnd"/>
       <w:r>
-        <w:t xml:space="preserve"> higher value was </w:t>
-      </w:r>
-      <w:r>
-        <w:t xml:space="preserve">128. </w:t>
+        <w:t xml:space="preserve"> higher value was 128. </w:t>
       </w:r>
       <w:r>
         <w:br/>
@@ -1297,6 +1283,20 @@
       <w:pPr>
         <w:pStyle w:val="ListParagraph"/>
       </w:pPr>
+    </w:p>
+    <w:p>
+      <w:pPr>
+        <w:pStyle w:val="ListParagraph"/>
+        <w:numPr>
+          <w:ilvl w:val="0"/>
+          <w:numId w:val="1"/>
+        </w:numPr>
+      </w:pPr>
+      <w:bookmarkStart w:id="0" w:name="_GoBack"/>
+      <w:bookmarkEnd w:id="0"/>
+      <w:r>
+        <w:t>https://github.com/JHobbie/cs392hw4test/commits/master</w:t>
+      </w:r>
     </w:p>
     <w:sectPr>
       <w:pgSz w:w="12240" w:h="15840"/>

</xml_diff>